<commit_message>
Monday 25th - updates to create tariff schedule
</commit_message>
<xml_diff>
--- a/tariff-reference/create_tariff_schedule/output/schedule/schedule_05.docx
+++ b/tariff-reference/create_tariff_schedule/output/schedule/schedule_05.docx
@@ -33,7 +33,7 @@
         </w:trPr>
         <w:tc>
           <w:tcPr>
-            <w:tcW w:w="800" w:type="pct"/>
+            <w:tcW w:w="650" w:type="pct"/>
           </w:tcPr>
           <w:p>
             <w:pPr>
@@ -46,7 +46,7 @@
         </w:tc>
         <w:tc>
           <w:tcPr>
-            <w:tcW w:w="1350" w:type="pct"/>
+            <w:tcW w:w="1150" w:type="pct"/>
             <w:tcBorders>
               <w:left w:val="single" w:sz="12" w:space="0" w:color="000000" w:themeColor="text1"/>
               <w:right w:val="single" w:sz="12" w:space="0" w:color="000000" w:themeColor="text1"/>
@@ -64,7 +64,7 @@
         </w:tc>
         <w:tc>
           <w:tcPr>
-            <w:tcW w:w="1050" w:type="pct"/>
+            <w:tcW w:w="1080" w:type="pct"/>
             <w:tcBorders>
               <w:left w:val="single" w:sz="12" w:space="0" w:color="000000" w:themeColor="text1"/>
               <w:left w:val="single" w:sz="12" w:space="0" w:color="000000" w:themeColor="text1"/>
@@ -82,7 +82,7 @@
         </w:tc>
         <w:tc>
           <w:tcPr>
-            <w:tcW w:w="1800" w:type="pct"/>
+            <w:tcW w:w="2120" w:type="pct"/>
           </w:tcPr>
           <w:p>
             <w:pPr>
@@ -115,7 +115,7 @@
               <w:rPr>
                 <w:b/>
               </w:rPr>
-              <w:t>0501 00 00</w:t>
+              <w:t>0501</w:t>
             </w:r>
           </w:p>
         </w:tc>
@@ -135,33 +135,11 @@
               </w:tabs>
               <w:jc w:val="left"/>
             </w:pPr>
-            <!--<w:r>
-              <w:t><w:r><w:t>0.0%</w:t></w:r></w:t>
-            </w:r>//-->
             <w:r>
               <w:t>0.0%</w:t>
             </w:r>
           </w:p>
         </w:tc>
-        <!--
-        <w:tc>
-          <w:tcPr>
-            <w:tcBorders>
-              <w:top w:val="single" w:sz="4" w:space="0" w:color="A6A6A6" w:themeColor="background1" w:themeShade="A6"/>
-              <w:right w:val="single" w:sz="4" w:space="0" w:color="000000" w:themeColor="text1"/>
-            </w:tcBorders>
-          </w:tcPr>
-          <w:p>
-            <w:pPr>
-              <w:pStyle w:val="NormalinTable"/>
-              <w:jc w:val="center"/>
-            </w:pPr>
-            <w:r>
-              <w:t>{LBASE}</w:t>
-            </w:r>
-          </w:p>
-        </w:tc>
-        //-->
         <w:tc>
           <w:tcPr>
             <w:tcBorders>
@@ -175,9 +153,6 @@
               <w:pStyle w:val="NormalinTable"/>
               <w:jc w:val="left"/>
             </w:pPr>
-            <!--<w:r>
-              <w:t>{xNOTES}</w:t>
-            </w:r>//-->
             <w:r>
               <w:t/>
             </w:r>
@@ -213,7 +188,6 @@
                 <w:b/>
               </w:rPr>
               <w:t>Human hair, unworked, whether or not washed or scoured; waste of human hair</w:t>
-               : 80
               <!--{FOOT}//-->
             </w:r>
           </w:p>
@@ -259,33 +233,11 @@
               </w:tabs>
               <w:jc w:val="left"/>
             </w:pPr>
-            <!--<w:r>
-              <w:t><w:r><w:t></w:t></w:r></w:t>
-            </w:r>//-->
             <w:r>
               <w:t/>
             </w:r>
           </w:p>
         </w:tc>
-        <!--
-        <w:tc>
-          <w:tcPr>
-            <w:tcBorders>
-              <w:top w:val="single" w:sz="4" w:space="0" w:color="A6A6A6" w:themeColor="background1" w:themeShade="A6"/>
-              <w:right w:val="single" w:sz="4" w:space="0" w:color="000000" w:themeColor="text1"/>
-            </w:tcBorders>
-          </w:tcPr>
-          <w:p>
-            <w:pPr>
-              <w:pStyle w:val="NormalinTable"/>
-              <w:jc w:val="center"/>
-            </w:pPr>
-            <w:r>
-              <w:t>{LBASE}</w:t>
-            </w:r>
-          </w:p>
-        </w:tc>
-        //-->
         <w:tc>
           <w:tcPr>
             <w:tcBorders>
@@ -299,12 +251,6 @@
               <w:pStyle w:val="NormalinTable"/>
               <w:jc w:val="left"/>
             </w:pPr>
-            <!--<w:r>
-              <w:t>{xNOTES}</w:t>
-            </w:r>//-->
-            <w:r>
-              <w:t/>
-            </w:r>
           </w:p>
         </w:tc>
         <w:tc>
@@ -337,7 +283,6 @@
                 <w:b/>
               </w:rPr>
               <w:t>Pigs', hogs' or boars' bristles and hair; badger hair and other brush making hair; waste of such bristles or hair</w:t>
-               : 80
               <!--{FOOT}//-->
             </w:r>
           </w:p>
@@ -363,7 +308,7 @@
               <w:rPr>
                 <w:b/>
               </w:rPr>
-              <w:t>0502 10 00</w:t>
+              <w:t>0502 10</w:t>
             </w:r>
           </w:p>
         </w:tc>
@@ -383,33 +328,11 @@
               </w:tabs>
               <w:jc w:val="left"/>
             </w:pPr>
-            <!--<w:r>
-              <w:t><w:r><w:t>0.0%</w:t></w:r></w:t>
-            </w:r>//-->
             <w:r>
               <w:t>0.0%</w:t>
             </w:r>
           </w:p>
         </w:tc>
-        <!--
-        <w:tc>
-          <w:tcPr>
-            <w:tcBorders>
-              <w:top w:val="single" w:sz="4" w:space="0" w:color="A6A6A6" w:themeColor="background1" w:themeShade="A6"/>
-              <w:right w:val="single" w:sz="4" w:space="0" w:color="000000" w:themeColor="text1"/>
-            </w:tcBorders>
-          </w:tcPr>
-          <w:p>
-            <w:pPr>
-              <w:pStyle w:val="NormalinTable"/>
-              <w:jc w:val="center"/>
-            </w:pPr>
-            <w:r>
-              <w:t>{LBASE}</w:t>
-            </w:r>
-          </w:p>
-        </w:tc>
-        //-->
         <w:tc>
           <w:tcPr>
             <w:tcBorders>
@@ -423,9 +346,6 @@
               <w:pStyle w:val="NormalinTable"/>
               <w:jc w:val="left"/>
             </w:pPr>
-            <!--<w:r>
-              <w:t>{xNOTES}</w:t>
-            </w:r>//-->
             <w:r>
               <w:t/>
             </w:r>
@@ -463,7 +383,6 @@
               <w:t>-</w:t>
               <w:tab/>
               <w:t>Pigs', hogs' or boars' bristles and hair and waste thereof</w:t>
-               : 80
               <!--{FOOT}//-->
             </w:r>
           </w:p>
@@ -489,7 +408,7 @@
               <w:rPr>
                 <w:b/>
               </w:rPr>
-              <w:t>0502 90 00</w:t>
+              <w:t>0502 90</w:t>
             </w:r>
           </w:p>
         </w:tc>
@@ -509,33 +428,11 @@
               </w:tabs>
               <w:jc w:val="left"/>
             </w:pPr>
-            <!--<w:r>
-              <w:t><w:r><w:t>0.0%</w:t></w:r></w:t>
-            </w:r>//-->
             <w:r>
               <w:t>0.0%</w:t>
             </w:r>
           </w:p>
         </w:tc>
-        <!--
-        <w:tc>
-          <w:tcPr>
-            <w:tcBorders>
-              <w:top w:val="single" w:sz="4" w:space="0" w:color="A6A6A6" w:themeColor="background1" w:themeShade="A6"/>
-              <w:right w:val="single" w:sz="4" w:space="0" w:color="000000" w:themeColor="text1"/>
-            </w:tcBorders>
-          </w:tcPr>
-          <w:p>
-            <w:pPr>
-              <w:pStyle w:val="NormalinTable"/>
-              <w:jc w:val="center"/>
-            </w:pPr>
-            <w:r>
-              <w:t>{LBASE}</w:t>
-            </w:r>
-          </w:p>
-        </w:tc>
-        //-->
         <w:tc>
           <w:tcPr>
             <w:tcBorders>
@@ -549,9 +446,6 @@
               <w:pStyle w:val="NormalinTable"/>
               <w:jc w:val="left"/>
             </w:pPr>
-            <!--<w:r>
-              <w:t>{xNOTES}</w:t>
-            </w:r>//-->
             <w:r>
               <w:t/>
             </w:r>
@@ -589,7 +483,6 @@
               <w:t>-</w:t>
               <w:tab/>
               <w:t>Other</w:t>
-               : 80
               <!--{FOOT}//-->
             </w:r>
           </w:p>
@@ -635,33 +528,11 @@
               </w:tabs>
               <w:jc w:val="left"/>
             </w:pPr>
-            <!--<w:r>
-              <w:t><w:r><w:t></w:t></w:r></w:t>
-            </w:r>//-->
-            <w:r>
-              <w:t/>
-            </w:r>
-          </w:p>
-        </w:tc>
-        <!--
-        <w:tc>
-          <w:tcPr>
-            <w:tcBorders>
-              <w:top w:val="single" w:sz="4" w:space="0" w:color="A6A6A6" w:themeColor="background1" w:themeShade="A6"/>
-              <w:right w:val="single" w:sz="4" w:space="0" w:color="000000" w:themeColor="text1"/>
-            </w:tcBorders>
-          </w:tcPr>
-          <w:p>
-            <w:pPr>
-              <w:pStyle w:val="NormalinTable"/>
-              <w:jc w:val="center"/>
-            </w:pPr>
-            <w:r>
-              <w:t>{LBASE}</w:t>
-            </w:r>
-          </w:p>
-        </w:tc>
-        //-->
+            <w:r>
+              <w:t>0.0%</w:t>
+            </w:r>
+          </w:p>
+        </w:tc>
         <w:tc>
           <w:tcPr>
             <w:tcBorders>
@@ -675,9 +546,6 @@
               <w:pStyle w:val="NormalinTable"/>
               <w:jc w:val="left"/>
             </w:pPr>
-            <!--<w:r>
-              <w:t>{xNOTES}</w:t>
-            </w:r>//-->
             <w:r>
               <w:t/>
             </w:r>
@@ -713,7 +581,6 @@
                 <w:b/>
               </w:rPr>
               <w:t>Guts, bladders and stomachs of animals (other than fish), whole and pieces thereof, fresh, chilled, frozen, salted, in brine, dried or smoked</w:t>
-               : 80
               <!--{FOOT}//-->
             </w:r>
           </w:p>
@@ -759,33 +626,11 @@
               </w:tabs>
               <w:jc w:val="left"/>
             </w:pPr>
-            <!--<w:r>
-              <w:t><w:r><w:t></w:t></w:r></w:t>
-            </w:r>//-->
             <w:r>
               <w:t/>
             </w:r>
           </w:p>
         </w:tc>
-        <!--
-        <w:tc>
-          <w:tcPr>
-            <w:tcBorders>
-              <w:top w:val="single" w:sz="4" w:space="0" w:color="A6A6A6" w:themeColor="background1" w:themeShade="A6"/>
-              <w:right w:val="single" w:sz="4" w:space="0" w:color="000000" w:themeColor="text1"/>
-            </w:tcBorders>
-          </w:tcPr>
-          <w:p>
-            <w:pPr>
-              <w:pStyle w:val="NormalinTable"/>
-              <w:jc w:val="center"/>
-            </w:pPr>
-            <w:r>
-              <w:t>{LBASE}</w:t>
-            </w:r>
-          </w:p>
-        </w:tc>
-        //-->
         <w:tc>
           <w:tcPr>
             <w:tcBorders>
@@ -799,9 +644,6 @@
               <w:pStyle w:val="NormalinTable"/>
               <w:jc w:val="left"/>
             </w:pPr>
-            <!--<w:r>
-              <w:t>{xNOTES}</w:t>
-            </w:r>//-->
             <w:r>
               <w:t/>
             </w:r>
@@ -837,7 +679,6 @@
                 <w:b/>
               </w:rPr>
               <w:t>Skins and other parts of birds, with their feathers or down, feathers and parts of feathers (whether or not with trimmed edges) and down, not further worked than cleaned, disinfected or treated for preservation; powder and waste of feathers or parts of feathers</w:t>
-               : 80
               <!--{FOOT}//-->
             </w:r>
           </w:p>
@@ -883,33 +724,11 @@
               </w:tabs>
               <w:jc w:val="left"/>
             </w:pPr>
-            <!--<w:r>
-              <w:t><w:r><w:t></w:t></w:r></w:t>
-            </w:r>//-->
             <w:r>
               <w:t/>
             </w:r>
           </w:p>
         </w:tc>
-        <!--
-        <w:tc>
-          <w:tcPr>
-            <w:tcBorders>
-              <w:top w:val="single" w:sz="4" w:space="0" w:color="A6A6A6" w:themeColor="background1" w:themeShade="A6"/>
-              <w:right w:val="single" w:sz="4" w:space="0" w:color="000000" w:themeColor="text1"/>
-            </w:tcBorders>
-          </w:tcPr>
-          <w:p>
-            <w:pPr>
-              <w:pStyle w:val="NormalinTable"/>
-              <w:jc w:val="center"/>
-            </w:pPr>
-            <w:r>
-              <w:t>{LBASE}</w:t>
-            </w:r>
-          </w:p>
-        </w:tc>
-        //-->
         <w:tc>
           <w:tcPr>
             <w:tcBorders>
@@ -923,12 +742,6 @@
               <w:pStyle w:val="NormalinTable"/>
               <w:jc w:val="left"/>
             </w:pPr>
-            <!--<w:r>
-              <w:t>{xNOTES}</w:t>
-            </w:r>//-->
-            <w:r>
-              <w:t/>
-            </w:r>
           </w:p>
         </w:tc>
         <w:tc>
@@ -963,7 +776,6 @@
               <w:t>-</w:t>
               <w:tab/>
               <w:t>Feathers of a kind used for stuffing; down</w:t>
-               : 80
               <!--{FOOT}//-->
             </w:r>
           </w:p>
@@ -1009,33 +821,11 @@
               </w:tabs>
               <w:jc w:val="left"/>
             </w:pPr>
-            <!--<w:r>
-              <w:t><w:r><w:t>0.0%</w:t></w:r></w:t>
-            </w:r>//-->
             <w:r>
               <w:t>0.0%</w:t>
             </w:r>
           </w:p>
         </w:tc>
-        <!--
-        <w:tc>
-          <w:tcPr>
-            <w:tcBorders>
-              <w:top w:val="single" w:sz="4" w:space="0" w:color="A6A6A6" w:themeColor="background1" w:themeShade="A6"/>
-              <w:right w:val="single" w:sz="4" w:space="0" w:color="000000" w:themeColor="text1"/>
-            </w:tcBorders>
-          </w:tcPr>
-          <w:p>
-            <w:pPr>
-              <w:pStyle w:val="NormalinTable"/>
-              <w:jc w:val="center"/>
-            </w:pPr>
-            <w:r>
-              <w:t>{LBASE}</w:t>
-            </w:r>
-          </w:p>
-        </w:tc>
-        //-->
         <w:tc>
           <w:tcPr>
             <w:tcBorders>
@@ -1049,9 +839,6 @@
               <w:pStyle w:val="NormalinTable"/>
               <w:jc w:val="left"/>
             </w:pPr>
-            <!--<w:r>
-              <w:t>{xNOTES}</w:t>
-            </w:r>//-->
             <w:r>
               <w:t/>
             </w:r>
@@ -1088,7 +875,6 @@
               <w:t>-</w:t>
               <w:tab/>
               <w:t>Raw</w:t>
-               : 80
               <!--{FOOT}//-->
             </w:r>
           </w:p>
@@ -1134,33 +920,11 @@
               </w:tabs>
               <w:jc w:val="left"/>
             </w:pPr>
-            <!--<w:r>
-              <w:t><w:r><w:t>0.0%</w:t></w:r></w:t>
-            </w:r>//-->
             <w:r>
               <w:t>0.0%</w:t>
             </w:r>
           </w:p>
         </w:tc>
-        <!--
-        <w:tc>
-          <w:tcPr>
-            <w:tcBorders>
-              <w:top w:val="single" w:sz="4" w:space="0" w:color="A6A6A6" w:themeColor="background1" w:themeShade="A6"/>
-              <w:right w:val="single" w:sz="4" w:space="0" w:color="000000" w:themeColor="text1"/>
-            </w:tcBorders>
-          </w:tcPr>
-          <w:p>
-            <w:pPr>
-              <w:pStyle w:val="NormalinTable"/>
-              <w:jc w:val="center"/>
-            </w:pPr>
-            <w:r>
-              <w:t>{LBASE}</w:t>
-            </w:r>
-          </w:p>
-        </w:tc>
-        //-->
         <w:tc>
           <w:tcPr>
             <w:tcBorders>
@@ -1174,9 +938,6 @@
               <w:pStyle w:val="NormalinTable"/>
               <w:jc w:val="left"/>
             </w:pPr>
-            <!--<w:r>
-              <w:t>{xNOTES}</w:t>
-            </w:r>//-->
             <w:r>
               <w:t/>
             </w:r>
@@ -1213,7 +974,6 @@
               <w:t>-</w:t>
               <w:tab/>
               <w:t>Other</w:t>
-               : 80
               <!--{FOOT}//-->
             </w:r>
           </w:p>
@@ -1239,7 +999,7 @@
               <w:rPr>
                 <w:b/>
               </w:rPr>
-              <w:t>0505 90 00</w:t>
+              <w:t>0505 90</w:t>
             </w:r>
           </w:p>
         </w:tc>
@@ -1259,33 +1019,11 @@
               </w:tabs>
               <w:jc w:val="left"/>
             </w:pPr>
-            <!--<w:r>
-              <w:t><w:r><w:t>0.0%</w:t></w:r></w:t>
-            </w:r>//-->
             <w:r>
               <w:t>0.0%</w:t>
             </w:r>
           </w:p>
         </w:tc>
-        <!--
-        <w:tc>
-          <w:tcPr>
-            <w:tcBorders>
-              <w:top w:val="single" w:sz="4" w:space="0" w:color="A6A6A6" w:themeColor="background1" w:themeShade="A6"/>
-              <w:right w:val="single" w:sz="4" w:space="0" w:color="000000" w:themeColor="text1"/>
-            </w:tcBorders>
-          </w:tcPr>
-          <w:p>
-            <w:pPr>
-              <w:pStyle w:val="NormalinTable"/>
-              <w:jc w:val="center"/>
-            </w:pPr>
-            <w:r>
-              <w:t>{LBASE}</w:t>
-            </w:r>
-          </w:p>
-        </w:tc>
-        //-->
         <w:tc>
           <w:tcPr>
             <w:tcBorders>
@@ -1299,9 +1037,6 @@
               <w:pStyle w:val="NormalinTable"/>
               <w:jc w:val="left"/>
             </w:pPr>
-            <!--<w:r>
-              <w:t>{xNOTES}</w:t>
-            </w:r>//-->
             <w:r>
               <w:t/>
             </w:r>
@@ -1339,7 +1074,6 @@
               <w:t>-</w:t>
               <w:tab/>
               <w:t>Other</w:t>
-               : 80
               <!--{FOOT}//-->
             </w:r>
           </w:p>
@@ -1385,33 +1119,11 @@
               </w:tabs>
               <w:jc w:val="left"/>
             </w:pPr>
-            <!--<w:r>
-              <w:t><w:r><w:t></w:t></w:r></w:t>
-            </w:r>//-->
             <w:r>
               <w:t/>
             </w:r>
           </w:p>
         </w:tc>
-        <!--
-        <w:tc>
-          <w:tcPr>
-            <w:tcBorders>
-              <w:top w:val="single" w:sz="4" w:space="0" w:color="A6A6A6" w:themeColor="background1" w:themeShade="A6"/>
-              <w:right w:val="single" w:sz="4" w:space="0" w:color="000000" w:themeColor="text1"/>
-            </w:tcBorders>
-          </w:tcPr>
-          <w:p>
-            <w:pPr>
-              <w:pStyle w:val="NormalinTable"/>
-              <w:jc w:val="center"/>
-            </w:pPr>
-            <w:r>
-              <w:t>{LBASE}</w:t>
-            </w:r>
-          </w:p>
-        </w:tc>
-        //-->
         <w:tc>
           <w:tcPr>
             <w:tcBorders>
@@ -1425,12 +1137,6 @@
               <w:pStyle w:val="NormalinTable"/>
               <w:jc w:val="left"/>
             </w:pPr>
-            <!--<w:r>
-              <w:t>{xNOTES}</w:t>
-            </w:r>//-->
-            <w:r>
-              <w:t/>
-            </w:r>
           </w:p>
         </w:tc>
         <w:tc>
@@ -1463,7 +1169,6 @@
                 <w:b/>
               </w:rPr>
               <w:t>Bones and horn-cores, unworked, defatted, simply prepared (but not cut to shape), treated with acid or degelatinised; powder and waste of these products</w:t>
-               : 80
               <!--{FOOT}//-->
             </w:r>
           </w:p>
@@ -1489,7 +1194,7 @@
               <w:rPr>
                 <w:b/>
               </w:rPr>
-              <w:t>0506 10 00</w:t>
+              <w:t>0506 10</w:t>
             </w:r>
           </w:p>
         </w:tc>
@@ -1509,33 +1214,11 @@
               </w:tabs>
               <w:jc w:val="left"/>
             </w:pPr>
-            <!--<w:r>
-              <w:t><w:r><w:t>0.0%</w:t></w:r></w:t>
-            </w:r>//-->
             <w:r>
               <w:t>0.0%</w:t>
             </w:r>
           </w:p>
         </w:tc>
-        <!--
-        <w:tc>
-          <w:tcPr>
-            <w:tcBorders>
-              <w:top w:val="single" w:sz="4" w:space="0" w:color="A6A6A6" w:themeColor="background1" w:themeShade="A6"/>
-              <w:right w:val="single" w:sz="4" w:space="0" w:color="000000" w:themeColor="text1"/>
-            </w:tcBorders>
-          </w:tcPr>
-          <w:p>
-            <w:pPr>
-              <w:pStyle w:val="NormalinTable"/>
-              <w:jc w:val="center"/>
-            </w:pPr>
-            <w:r>
-              <w:t>{LBASE}</w:t>
-            </w:r>
-          </w:p>
-        </w:tc>
-        //-->
         <w:tc>
           <w:tcPr>
             <w:tcBorders>
@@ -1549,9 +1232,6 @@
               <w:pStyle w:val="NormalinTable"/>
               <w:jc w:val="left"/>
             </w:pPr>
-            <!--<w:r>
-              <w:t>{xNOTES}</w:t>
-            </w:r>//-->
             <w:r>
               <w:t/>
             </w:r>
@@ -1589,7 +1269,6 @@
               <w:t>-</w:t>
               <w:tab/>
               <w:t>Ossein and bones treated with acid</w:t>
-               : 80
               <!--{FOOT}//-->
             </w:r>
           </w:p>
@@ -1615,7 +1294,7 @@
               <w:rPr>
                 <w:b/>
               </w:rPr>
-              <w:t>0506 90 00</w:t>
+              <w:t>0506 90</w:t>
             </w:r>
           </w:p>
         </w:tc>
@@ -1635,33 +1314,11 @@
               </w:tabs>
               <w:jc w:val="left"/>
             </w:pPr>
-            <!--<w:r>
-              <w:t><w:r><w:t>0.0%</w:t></w:r></w:t>
-            </w:r>//-->
             <w:r>
               <w:t>0.0%</w:t>
             </w:r>
           </w:p>
         </w:tc>
-        <!--
-        <w:tc>
-          <w:tcPr>
-            <w:tcBorders>
-              <w:top w:val="single" w:sz="4" w:space="0" w:color="A6A6A6" w:themeColor="background1" w:themeShade="A6"/>
-              <w:right w:val="single" w:sz="4" w:space="0" w:color="000000" w:themeColor="text1"/>
-            </w:tcBorders>
-          </w:tcPr>
-          <w:p>
-            <w:pPr>
-              <w:pStyle w:val="NormalinTable"/>
-              <w:jc w:val="center"/>
-            </w:pPr>
-            <w:r>
-              <w:t>{LBASE}</w:t>
-            </w:r>
-          </w:p>
-        </w:tc>
-        //-->
         <w:tc>
           <w:tcPr>
             <w:tcBorders>
@@ -1675,9 +1332,6 @@
               <w:pStyle w:val="NormalinTable"/>
               <w:jc w:val="left"/>
             </w:pPr>
-            <!--<w:r>
-              <w:t>{xNOTES}</w:t>
-            </w:r>//-->
             <w:r>
               <w:t/>
             </w:r>
@@ -1715,7 +1369,6 @@
               <w:t>-</w:t>
               <w:tab/>
               <w:t>Other</w:t>
-               : 80
               <!--{FOOT}//-->
             </w:r>
           </w:p>
@@ -1761,33 +1414,11 @@
               </w:tabs>
               <w:jc w:val="left"/>
             </w:pPr>
-            <!--<w:r>
-              <w:t><w:r><w:t></w:t></w:r></w:t>
-            </w:r>//-->
             <w:r>
               <w:t/>
             </w:r>
           </w:p>
         </w:tc>
-        <!--
-        <w:tc>
-          <w:tcPr>
-            <w:tcBorders>
-              <w:top w:val="single" w:sz="4" w:space="0" w:color="A6A6A6" w:themeColor="background1" w:themeShade="A6"/>
-              <w:right w:val="single" w:sz="4" w:space="0" w:color="000000" w:themeColor="text1"/>
-            </w:tcBorders>
-          </w:tcPr>
-          <w:p>
-            <w:pPr>
-              <w:pStyle w:val="NormalinTable"/>
-              <w:jc w:val="center"/>
-            </w:pPr>
-            <w:r>
-              <w:t>{LBASE}</w:t>
-            </w:r>
-          </w:p>
-        </w:tc>
-        //-->
         <w:tc>
           <w:tcPr>
             <w:tcBorders>
@@ -1801,12 +1432,6 @@
               <w:pStyle w:val="NormalinTable"/>
               <w:jc w:val="left"/>
             </w:pPr>
-            <!--<w:r>
-              <w:t>{xNOTES}</w:t>
-            </w:r>//-->
-            <w:r>
-              <w:t/>
-            </w:r>
           </w:p>
         </w:tc>
         <w:tc>
@@ -1839,7 +1464,6 @@
                 <w:b/>
               </w:rPr>
               <w:t>Ivory, tortoiseshell, whalebone and whalebone hair, horns, antlers, hooves, nails, claws and beaks, unworked or simply prepared but not cut to shape; powder and waste of these products</w:t>
-               : 80
               <!--{FOOT}//-->
             </w:r>
           </w:p>
@@ -1865,7 +1489,7 @@
               <w:rPr>
                 <w:b/>
               </w:rPr>
-              <w:t>0507 10 00</w:t>
+              <w:t>0507 10</w:t>
             </w:r>
           </w:p>
         </w:tc>
@@ -1885,33 +1509,11 @@
               </w:tabs>
               <w:jc w:val="left"/>
             </w:pPr>
-            <!--<w:r>
-              <w:t><w:r><w:t>0.0%</w:t></w:r></w:t>
-            </w:r>//-->
             <w:r>
               <w:t>0.0%</w:t>
             </w:r>
           </w:p>
         </w:tc>
-        <!--
-        <w:tc>
-          <w:tcPr>
-            <w:tcBorders>
-              <w:top w:val="single" w:sz="4" w:space="0" w:color="A6A6A6" w:themeColor="background1" w:themeShade="A6"/>
-              <w:right w:val="single" w:sz="4" w:space="0" w:color="000000" w:themeColor="text1"/>
-            </w:tcBorders>
-          </w:tcPr>
-          <w:p>
-            <w:pPr>
-              <w:pStyle w:val="NormalinTable"/>
-              <w:jc w:val="center"/>
-            </w:pPr>
-            <w:r>
-              <w:t>{LBASE}</w:t>
-            </w:r>
-          </w:p>
-        </w:tc>
-        //-->
         <w:tc>
           <w:tcPr>
             <w:tcBorders>
@@ -1925,9 +1527,6 @@
               <w:pStyle w:val="NormalinTable"/>
               <w:jc w:val="left"/>
             </w:pPr>
-            <!--<w:r>
-              <w:t>{xNOTES}</w:t>
-            </w:r>//-->
             <w:r>
               <w:t/>
             </w:r>
@@ -1965,7 +1564,6 @@
               <w:t>-</w:t>
               <w:tab/>
               <w:t>Ivory; ivory powder and waste</w:t>
-               : 80
               <!--{FOOT}//-->
             </w:r>
           </w:p>
@@ -1991,7 +1589,7 @@
               <w:rPr>
                 <w:b/>
               </w:rPr>
-              <w:t>0507 90 00</w:t>
+              <w:t>0507 90</w:t>
             </w:r>
           </w:p>
         </w:tc>
@@ -2011,33 +1609,11 @@
               </w:tabs>
               <w:jc w:val="left"/>
             </w:pPr>
-            <!--<w:r>
-              <w:t><w:r><w:t>0.0%</w:t></w:r></w:t>
-            </w:r>//-->
             <w:r>
               <w:t>0.0%</w:t>
             </w:r>
           </w:p>
         </w:tc>
-        <!--
-        <w:tc>
-          <w:tcPr>
-            <w:tcBorders>
-              <w:top w:val="single" w:sz="4" w:space="0" w:color="A6A6A6" w:themeColor="background1" w:themeShade="A6"/>
-              <w:right w:val="single" w:sz="4" w:space="0" w:color="000000" w:themeColor="text1"/>
-            </w:tcBorders>
-          </w:tcPr>
-          <w:p>
-            <w:pPr>
-              <w:pStyle w:val="NormalinTable"/>
-              <w:jc w:val="center"/>
-            </w:pPr>
-            <w:r>
-              <w:t>{LBASE}</w:t>
-            </w:r>
-          </w:p>
-        </w:tc>
-        //-->
         <w:tc>
           <w:tcPr>
             <w:tcBorders>
@@ -2051,9 +1627,6 @@
               <w:pStyle w:val="NormalinTable"/>
               <w:jc w:val="left"/>
             </w:pPr>
-            <!--<w:r>
-              <w:t>{xNOTES}</w:t>
-            </w:r>//-->
             <w:r>
               <w:t/>
             </w:r>
@@ -2091,7 +1664,6 @@
               <w:t>-</w:t>
               <w:tab/>
               <w:t>Other</w:t>
-               : 80
               <!--{FOOT}//-->
             </w:r>
           </w:p>
@@ -2137,33 +1709,11 @@
               </w:tabs>
               <w:jc w:val="left"/>
             </w:pPr>
-            <!--<w:r>
-              <w:t><w:r><w:t></w:t></w:r></w:t>
-            </w:r>//-->
-            <w:r>
-              <w:t/>
-            </w:r>
-          </w:p>
-        </w:tc>
-        <!--
-        <w:tc>
-          <w:tcPr>
-            <w:tcBorders>
-              <w:top w:val="single" w:sz="4" w:space="0" w:color="A6A6A6" w:themeColor="background1" w:themeShade="A6"/>
-              <w:right w:val="single" w:sz="4" w:space="0" w:color="000000" w:themeColor="text1"/>
-            </w:tcBorders>
-          </w:tcPr>
-          <w:p>
-            <w:pPr>
-              <w:pStyle w:val="NormalinTable"/>
-              <w:jc w:val="center"/>
-            </w:pPr>
-            <w:r>
-              <w:t>{LBASE}</w:t>
-            </w:r>
-          </w:p>
-        </w:tc>
-        //-->
+            <w:r>
+              <w:t>0.0%</w:t>
+            </w:r>
+          </w:p>
+        </w:tc>
         <w:tc>
           <w:tcPr>
             <w:tcBorders>
@@ -2177,9 +1727,6 @@
               <w:pStyle w:val="NormalinTable"/>
               <w:jc w:val="left"/>
             </w:pPr>
-            <!--<w:r>
-              <w:t>{xNOTES}</w:t>
-            </w:r>//-->
             <w:r>
               <w:t/>
             </w:r>
@@ -2215,7 +1762,6 @@
                 <w:b/>
               </w:rPr>
               <w:t>Coral and similar materials, unworked or simply prepared but not otherwise worked; shells of molluscs, crustaceans or echinoderms and cuttle-bone, unworked or simply prepared but not cut to shape, powder and waste thereof</w:t>
-               : 80
               <!--{FOOT}//-->
             </w:r>
           </w:p>
@@ -2241,7 +1787,7 @@
               <w:rPr>
                 <w:b/>
               </w:rPr>
-              <w:t>0510 00 00</w:t>
+              <w:t>0510</w:t>
             </w:r>
           </w:p>
         </w:tc>
@@ -2261,33 +1807,11 @@
               </w:tabs>
               <w:jc w:val="left"/>
             </w:pPr>
-            <!--<w:r>
-              <w:t><w:r><w:t>0.0%</w:t></w:r></w:t>
-            </w:r>//-->
             <w:r>
               <w:t>0.0%</w:t>
             </w:r>
           </w:p>
         </w:tc>
-        <!--
-        <w:tc>
-          <w:tcPr>
-            <w:tcBorders>
-              <w:top w:val="single" w:sz="4" w:space="0" w:color="A6A6A6" w:themeColor="background1" w:themeShade="A6"/>
-              <w:right w:val="single" w:sz="4" w:space="0" w:color="000000" w:themeColor="text1"/>
-            </w:tcBorders>
-          </w:tcPr>
-          <w:p>
-            <w:pPr>
-              <w:pStyle w:val="NormalinTable"/>
-              <w:jc w:val="center"/>
-            </w:pPr>
-            <w:r>
-              <w:t>{LBASE}</w:t>
-            </w:r>
-          </w:p>
-        </w:tc>
-        //-->
         <w:tc>
           <w:tcPr>
             <w:tcBorders>
@@ -2301,9 +1825,6 @@
               <w:pStyle w:val="NormalinTable"/>
               <w:jc w:val="left"/>
             </w:pPr>
-            <!--<w:r>
-              <w:t>{xNOTES}</w:t>
-            </w:r>//-->
             <w:r>
               <w:t/>
             </w:r>
@@ -2339,7 +1860,6 @@
                 <w:b/>
               </w:rPr>
               <w:t>Ambergris, castoreum, civet and musk; cantharides; bile, whether or not dried; glands and other animal products used in the preparation of pharmaceutical products, fresh, chilled, frozen or otherwise provisionally preserved</w:t>
-               : 80
               <!--{FOOT}//-->
             </w:r>
           </w:p>
@@ -2385,33 +1905,11 @@
               </w:tabs>
               <w:jc w:val="left"/>
             </w:pPr>
-            <!--<w:r>
-              <w:t><w:r><w:t></w:t></w:r></w:t>
-            </w:r>//-->
             <w:r>
               <w:t/>
             </w:r>
           </w:p>
         </w:tc>
-        <!--
-        <w:tc>
-          <w:tcPr>
-            <w:tcBorders>
-              <w:top w:val="single" w:sz="4" w:space="0" w:color="A6A6A6" w:themeColor="background1" w:themeShade="A6"/>
-              <w:right w:val="single" w:sz="4" w:space="0" w:color="000000" w:themeColor="text1"/>
-            </w:tcBorders>
-          </w:tcPr>
-          <w:p>
-            <w:pPr>
-              <w:pStyle w:val="NormalinTable"/>
-              <w:jc w:val="center"/>
-            </w:pPr>
-            <w:r>
-              <w:t>{LBASE}</w:t>
-            </w:r>
-          </w:p>
-        </w:tc>
-        //-->
         <w:tc>
           <w:tcPr>
             <w:tcBorders>
@@ -2425,9 +1923,6 @@
               <w:pStyle w:val="NormalinTable"/>
               <w:jc w:val="left"/>
             </w:pPr>
-            <!--<w:r>
-              <w:t>{xNOTES}</w:t>
-            </w:r>//-->
             <w:r>
               <w:t/>
             </w:r>
@@ -2463,7 +1958,6 @@
                 <w:b/>
               </w:rPr>
               <w:t>Animal products not elsewhere specified or included; dead animals of Chapter 1 or 3, unfit for human consumption</w:t>
-               : 80
               <!--{FOOT}//-->
             </w:r>
           </w:p>
@@ -2489,7 +1983,7 @@
               <w:rPr>
                 <w:b/>
               </w:rPr>
-              <w:t>0511 10 00</w:t>
+              <w:t>0511 10</w:t>
             </w:r>
           </w:p>
         </w:tc>
@@ -2509,33 +2003,11 @@
               </w:tabs>
               <w:jc w:val="left"/>
             </w:pPr>
-            <!--<w:r>
-              <w:t><w:r><w:t>0.0%</w:t></w:r></w:t>
-            </w:r>//-->
             <w:r>
               <w:t>0.0%</w:t>
             </w:r>
           </w:p>
         </w:tc>
-        <!--
-        <w:tc>
-          <w:tcPr>
-            <w:tcBorders>
-              <w:top w:val="single" w:sz="4" w:space="0" w:color="A6A6A6" w:themeColor="background1" w:themeShade="A6"/>
-              <w:right w:val="single" w:sz="4" w:space="0" w:color="000000" w:themeColor="text1"/>
-            </w:tcBorders>
-          </w:tcPr>
-          <w:p>
-            <w:pPr>
-              <w:pStyle w:val="NormalinTable"/>
-              <w:jc w:val="center"/>
-            </w:pPr>
-            <w:r>
-              <w:t>{LBASE}</w:t>
-            </w:r>
-          </w:p>
-        </w:tc>
-        //-->
         <w:tc>
           <w:tcPr>
             <w:tcBorders>
@@ -2549,9 +2021,6 @@
               <w:pStyle w:val="NormalinTable"/>
               <w:jc w:val="left"/>
             </w:pPr>
-            <!--<w:r>
-              <w:t>{xNOTES}</w:t>
-            </w:r>//-->
             <w:r>
               <w:t/>
             </w:r>
@@ -2589,7 +2058,6 @@
               <w:t>-</w:t>
               <w:tab/>
               <w:t>Bovine semen</w:t>
-               : 80
               <!--{FOOT}//-->
             </w:r>
           </w:p>
@@ -2635,33 +2103,11 @@
               </w:tabs>
               <w:jc w:val="left"/>
             </w:pPr>
-            <!--<w:r>
-              <w:t><w:r><w:t></w:t></w:r></w:t>
-            </w:r>//-->
             <w:r>
               <w:t/>
             </w:r>
           </w:p>
         </w:tc>
-        <!--
-        <w:tc>
-          <w:tcPr>
-            <w:tcBorders>
-              <w:top w:val="single" w:sz="4" w:space="0" w:color="A6A6A6" w:themeColor="background1" w:themeShade="A6"/>
-              <w:right w:val="single" w:sz="4" w:space="0" w:color="000000" w:themeColor="text1"/>
-            </w:tcBorders>
-          </w:tcPr>
-          <w:p>
-            <w:pPr>
-              <w:pStyle w:val="NormalinTable"/>
-              <w:jc w:val="center"/>
-            </w:pPr>
-            <w:r>
-              <w:t>{LBASE}</w:t>
-            </w:r>
-          </w:p>
-        </w:tc>
-        //-->
         <w:tc>
           <w:tcPr>
             <w:tcBorders>
@@ -2675,12 +2121,6 @@
               <w:pStyle w:val="NormalinTable"/>
               <w:jc w:val="left"/>
             </w:pPr>
-            <!--<w:r>
-              <w:t>{xNOTES}</w:t>
-            </w:r>//-->
-            <w:r>
-              <w:t/>
-            </w:r>
           </w:p>
         </w:tc>
         <w:tc>
@@ -2715,7 +2155,6 @@
               <w:t>-</w:t>
               <w:tab/>
               <w:t>Other</w:t>
-               : 10
               <!--{FOOT}//-->
             </w:r>
           </w:p>
@@ -2761,33 +2200,11 @@
               </w:tabs>
               <w:jc w:val="left"/>
             </w:pPr>
-            <!--<w:r>
-              <w:t><w:r><w:t></w:t></w:r></w:t>
-            </w:r>//-->
             <w:r>
               <w:t/>
             </w:r>
           </w:p>
         </w:tc>
-        <!--
-        <w:tc>
-          <w:tcPr>
-            <w:tcBorders>
-              <w:top w:val="single" w:sz="4" w:space="0" w:color="A6A6A6" w:themeColor="background1" w:themeShade="A6"/>
-              <w:right w:val="single" w:sz="4" w:space="0" w:color="000000" w:themeColor="text1"/>
-            </w:tcBorders>
-          </w:tcPr>
-          <w:p>
-            <w:pPr>
-              <w:pStyle w:val="NormalinTable"/>
-              <w:jc w:val="center"/>
-            </w:pPr>
-            <w:r>
-              <w:t>{LBASE}</w:t>
-            </w:r>
-          </w:p>
-        </w:tc>
-        //-->
         <w:tc>
           <w:tcPr>
             <w:tcBorders>
@@ -2801,12 +2218,6 @@
               <w:pStyle w:val="NormalinTable"/>
               <w:jc w:val="left"/>
             </w:pPr>
-            <!--<w:r>
-              <w:t>{xNOTES}</w:t>
-            </w:r>//-->
-            <w:r>
-              <w:t/>
-            </w:r>
           </w:p>
         </w:tc>
         <w:tc>
@@ -2840,7 +2251,6 @@
               <w:t>-</w:t>
               <w:tab/>
               <w:t>Products of fish or crustaceans, molluscs or other aquatic invertebrates; dead animals of Chapter 3</w:t>
-               : 80
               <!--{FOOT}//-->
             </w:r>
           </w:p>
@@ -2886,33 +2296,11 @@
               </w:tabs>
               <w:jc w:val="left"/>
             </w:pPr>
-            <!--<w:r>
-              <w:t><w:r><w:t>0.0%</w:t></w:r></w:t>
-            </w:r>//-->
             <w:r>
               <w:t>0.0%</w:t>
             </w:r>
           </w:p>
         </w:tc>
-        <!--
-        <w:tc>
-          <w:tcPr>
-            <w:tcBorders>
-              <w:top w:val="single" w:sz="4" w:space="0" w:color="A6A6A6" w:themeColor="background1" w:themeShade="A6"/>
-              <w:right w:val="single" w:sz="4" w:space="0" w:color="000000" w:themeColor="text1"/>
-            </w:tcBorders>
-          </w:tcPr>
-          <w:p>
-            <w:pPr>
-              <w:pStyle w:val="NormalinTable"/>
-              <w:jc w:val="center"/>
-            </w:pPr>
-            <w:r>
-              <w:t>{LBASE}</w:t>
-            </w:r>
-          </w:p>
-        </w:tc>
-        //-->
         <w:tc>
           <w:tcPr>
             <w:tcBorders>
@@ -2926,9 +2314,6 @@
               <w:pStyle w:val="NormalinTable"/>
               <w:jc w:val="left"/>
             </w:pPr>
-            <!--<w:r>
-              <w:t>{xNOTES}</w:t>
-            </w:r>//-->
             <w:r>
               <w:t/>
             </w:r>
@@ -2967,7 +2352,6 @@
               <w:t>-</w:t>
               <w:tab/>
               <w:t>Fish waste</w:t>
-               : 80
               <!--{FOOT}//-->
             </w:r>
           </w:p>
@@ -3013,33 +2397,11 @@
               </w:tabs>
               <w:jc w:val="left"/>
             </w:pPr>
-            <!--<w:r>
-              <w:t><w:r><w:t>0.0%</w:t></w:r></w:t>
-            </w:r>//-->
             <w:r>
               <w:t>0.0%</w:t>
             </w:r>
           </w:p>
         </w:tc>
-        <!--
-        <w:tc>
-          <w:tcPr>
-            <w:tcBorders>
-              <w:top w:val="single" w:sz="4" w:space="0" w:color="A6A6A6" w:themeColor="background1" w:themeShade="A6"/>
-              <w:right w:val="single" w:sz="4" w:space="0" w:color="000000" w:themeColor="text1"/>
-            </w:tcBorders>
-          </w:tcPr>
-          <w:p>
-            <w:pPr>
-              <w:pStyle w:val="NormalinTable"/>
-              <w:jc w:val="center"/>
-            </w:pPr>
-            <w:r>
-              <w:t>{LBASE}</w:t>
-            </w:r>
-          </w:p>
-        </w:tc>
-        //-->
         <w:tc>
           <w:tcPr>
             <w:tcBorders>
@@ -3053,9 +2415,6 @@
               <w:pStyle w:val="NormalinTable"/>
               <w:jc w:val="left"/>
             </w:pPr>
-            <!--<w:r>
-              <w:t>{xNOTES}</w:t>
-            </w:r>//-->
             <w:r>
               <w:t/>
             </w:r>
@@ -3094,7 +2453,6 @@
               <w:t>-</w:t>
               <w:tab/>
               <w:t>Other</w:t>
-               : 80
               <!--{FOOT}//-->
             </w:r>
           </w:p>
@@ -3140,33 +2498,11 @@
               </w:tabs>
               <w:jc w:val="left"/>
             </w:pPr>
-            <!--<w:r>
-              <w:t><w:r><w:t></w:t></w:r></w:t>
-            </w:r>//-->
             <w:r>
               <w:t/>
             </w:r>
           </w:p>
         </w:tc>
-        <!--
-        <w:tc>
-          <w:tcPr>
-            <w:tcBorders>
-              <w:top w:val="single" w:sz="4" w:space="0" w:color="A6A6A6" w:themeColor="background1" w:themeShade="A6"/>
-              <w:right w:val="single" w:sz="4" w:space="0" w:color="000000" w:themeColor="text1"/>
-            </w:tcBorders>
-          </w:tcPr>
-          <w:p>
-            <w:pPr>
-              <w:pStyle w:val="NormalinTable"/>
-              <w:jc w:val="center"/>
-            </w:pPr>
-            <w:r>
-              <w:t>{LBASE}</w:t>
-            </w:r>
-          </w:p>
-        </w:tc>
-        //-->
         <w:tc>
           <w:tcPr>
             <w:tcBorders>
@@ -3180,9 +2516,6 @@
               <w:pStyle w:val="NormalinTable"/>
               <w:jc w:val="left"/>
             </w:pPr>
-            <!--<w:r>
-              <w:t>{xNOTES}</w:t>
-            </w:r>//-->
             <w:r>
               <w:t/>
             </w:r>
@@ -3219,7 +2552,6 @@
               <w:t>-</w:t>
               <w:tab/>
               <w:t>Other</w:t>
-               : 80
               <!--{FOOT}//-->
             </w:r>
           </w:p>
@@ -3265,33 +2597,11 @@
               </w:tabs>
               <w:jc w:val="left"/>
             </w:pPr>
-            <!--<w:r>
-              <w:t><w:r><w:t>0.0%</w:t></w:r></w:t>
-            </w:r>//-->
             <w:r>
               <w:t>0.0%</w:t>
             </w:r>
           </w:p>
         </w:tc>
-        <!--
-        <w:tc>
-          <w:tcPr>
-            <w:tcBorders>
-              <w:top w:val="single" w:sz="4" w:space="0" w:color="A6A6A6" w:themeColor="background1" w:themeShade="A6"/>
-              <w:right w:val="single" w:sz="4" w:space="0" w:color="000000" w:themeColor="text1"/>
-            </w:tcBorders>
-          </w:tcPr>
-          <w:p>
-            <w:pPr>
-              <w:pStyle w:val="NormalinTable"/>
-              <w:jc w:val="center"/>
-            </w:pPr>
-            <w:r>
-              <w:t>{LBASE}</w:t>
-            </w:r>
-          </w:p>
-        </w:tc>
-        //-->
         <w:tc>
           <w:tcPr>
             <w:tcBorders>
@@ -3305,9 +2615,6 @@
               <w:pStyle w:val="NormalinTable"/>
               <w:jc w:val="left"/>
             </w:pPr>
-            <!--<w:r>
-              <w:t>{xNOTES}</w:t>
-            </w:r>//-->
             <w:r>
               <w:t/>
             </w:r>
@@ -3346,7 +2653,6 @@
               <w:t>-</w:t>
               <w:tab/>
               <w:t>Sinews or tendons; parings and similar waste of raw hides or skins</w:t>
-               : 80
               <!--{FOOT}//-->
             </w:r>
           </w:p>
@@ -3392,33 +2698,11 @@
               </w:tabs>
               <w:jc w:val="left"/>
             </w:pPr>
-            <!--<w:r>
-              <w:t><w:r><w:t></w:t></w:r></w:t>
-            </w:r>//-->
             <w:r>
               <w:t/>
             </w:r>
           </w:p>
         </w:tc>
-        <!--
-        <w:tc>
-          <w:tcPr>
-            <w:tcBorders>
-              <w:top w:val="single" w:sz="4" w:space="0" w:color="A6A6A6" w:themeColor="background1" w:themeShade="A6"/>
-              <w:right w:val="single" w:sz="4" w:space="0" w:color="000000" w:themeColor="text1"/>
-            </w:tcBorders>
-          </w:tcPr>
-          <w:p>
-            <w:pPr>
-              <w:pStyle w:val="NormalinTable"/>
-              <w:jc w:val="center"/>
-            </w:pPr>
-            <w:r>
-              <w:t>{LBASE}</w:t>
-            </w:r>
-          </w:p>
-        </w:tc>
-        //-->
         <w:tc>
           <w:tcPr>
             <w:tcBorders>
@@ -3432,12 +2716,6 @@
               <w:pStyle w:val="NormalinTable"/>
               <w:jc w:val="left"/>
             </w:pPr>
-            <!--<w:r>
-              <w:t>{xNOTES}</w:t>
-            </w:r>//-->
-            <w:r>
-              <w:t/>
-            </w:r>
           </w:p>
         </w:tc>
         <w:tc>
@@ -3473,7 +2751,6 @@
               <w:t>-</w:t>
               <w:tab/>
               <w:t>Natural sponges of animal origin</w:t>
-               : 10
               <!--{FOOT}//-->
             </w:r>
           </w:p>
@@ -3519,33 +2796,11 @@
               </w:tabs>
               <w:jc w:val="left"/>
             </w:pPr>
-            <!--<w:r>
-              <w:t><w:r><w:t>0.0%</w:t></w:r></w:t>
-            </w:r>//-->
             <w:r>
               <w:t>0.0%</w:t>
             </w:r>
           </w:p>
         </w:tc>
-        <!--
-        <w:tc>
-          <w:tcPr>
-            <w:tcBorders>
-              <w:top w:val="single" w:sz="4" w:space="0" w:color="A6A6A6" w:themeColor="background1" w:themeShade="A6"/>
-              <w:right w:val="single" w:sz="4" w:space="0" w:color="000000" w:themeColor="text1"/>
-            </w:tcBorders>
-          </w:tcPr>
-          <w:p>
-            <w:pPr>
-              <w:pStyle w:val="NormalinTable"/>
-              <w:jc w:val="center"/>
-            </w:pPr>
-            <w:r>
-              <w:t>{LBASE}</w:t>
-            </w:r>
-          </w:p>
-        </w:tc>
-        //-->
         <w:tc>
           <w:tcPr>
             <w:tcBorders>
@@ -3559,9 +2814,6 @@
               <w:pStyle w:val="NormalinTable"/>
               <w:jc w:val="left"/>
             </w:pPr>
-            <!--<w:r>
-              <w:t>{xNOTES}</w:t>
-            </w:r>//-->
             <w:r>
               <w:t/>
             </w:r>
@@ -3602,7 +2854,6 @@
               <w:t>-</w:t>
               <w:tab/>
               <w:t>Raw</w:t>
-               : 80
               <!--{FOOT}//-->
             </w:r>
           </w:p>
@@ -3648,33 +2899,11 @@
               </w:tabs>
               <w:jc w:val="left"/>
             </w:pPr>
-            <!--<w:r>
-              <w:t><w:r><w:t>0.0%</w:t></w:r></w:t>
-            </w:r>//-->
             <w:r>
               <w:t>0.0%</w:t>
             </w:r>
           </w:p>
         </w:tc>
-        <!--
-        <w:tc>
-          <w:tcPr>
-            <w:tcBorders>
-              <w:top w:val="single" w:sz="4" w:space="0" w:color="A6A6A6" w:themeColor="background1" w:themeShade="A6"/>
-              <w:right w:val="single" w:sz="4" w:space="0" w:color="000000" w:themeColor="text1"/>
-            </w:tcBorders>
-          </w:tcPr>
-          <w:p>
-            <w:pPr>
-              <w:pStyle w:val="NormalinTable"/>
-              <w:jc w:val="center"/>
-            </w:pPr>
-            <w:r>
-              <w:t>{LBASE}</w:t>
-            </w:r>
-          </w:p>
-        </w:tc>
-        //-->
         <w:tc>
           <w:tcPr>
             <w:tcBorders>
@@ -3688,9 +2917,6 @@
               <w:pStyle w:val="NormalinTable"/>
               <w:jc w:val="left"/>
             </w:pPr>
-            <!--<w:r>
-              <w:t>{xNOTES}</w:t>
-            </w:r>//-->
             <w:r>
               <w:t/>
             </w:r>
@@ -3731,7 +2957,6 @@
               <w:t>-</w:t>
               <w:tab/>
               <w:t>Other</w:t>
-               : 80
               <!--{FOOT}//-->
             </w:r>
           </w:p>
@@ -3777,33 +3002,11 @@
               </w:tabs>
               <w:jc w:val="left"/>
             </w:pPr>
-            <!--<w:r>
-              <w:t><w:r><w:t>0.0%</w:t></w:r></w:t>
-            </w:r>//-->
             <w:r>
               <w:t>0.0%</w:t>
             </w:r>
           </w:p>
         </w:tc>
-        <!--
-        <w:tc>
-          <w:tcPr>
-            <w:tcBorders>
-              <w:top w:val="single" w:sz="4" w:space="0" w:color="A6A6A6" w:themeColor="background1" w:themeShade="A6"/>
-              <w:right w:val="single" w:sz="4" w:space="0" w:color="000000" w:themeColor="text1"/>
-            </w:tcBorders>
-          </w:tcPr>
-          <w:p>
-            <w:pPr>
-              <w:pStyle w:val="NormalinTable"/>
-              <w:jc w:val="center"/>
-            </w:pPr>
-            <w:r>
-              <w:t>{LBASE}</w:t>
-            </w:r>
-          </w:p>
-        </w:tc>
-        //-->
         <w:tc>
           <w:tcPr>
             <w:tcBorders>
@@ -3817,9 +3020,6 @@
               <w:pStyle w:val="NormalinTable"/>
               <w:jc w:val="left"/>
             </w:pPr>
-            <!--<w:r>
-              <w:t>{xNOTES}</w:t>
-            </w:r>//-->
             <w:r>
               <w:t/>
             </w:r>
@@ -3858,7 +3058,6 @@
               <w:t>-</w:t>
               <w:tab/>
               <w:t>Other</w:t>
-               : 80
               <!--{FOOT}//-->
             </w:r>
           </w:p>

</xml_diff>